<commit_message>
adicionei tabela de use cases no Word
</commit_message>
<xml_diff>
--- a/Relatório - use cases.docx
+++ b/Relatório - use cases.docx
@@ -2481,6 +2481,9 @@
       <w:bookmarkStart w:id="9" w:name="_Toc61541529"/>
       <w:bookmarkStart w:id="10" w:name="_Toc61543630"/>
       <w:r>
+        <w:rPr>
+          <w:lang w:val="pt-PT"/>
+        </w:rPr>
         <w:br w:type="page"/>
       </w:r>
     </w:p>
@@ -2612,7 +2615,6 @@
                 <w:lang w:val="pt-PT"/>
               </w:rPr>
             </w:pPr>
-            <w:proofErr w:type="gramStart"/>
             <w:r>
               <w:rPr>
                 <w:sz w:val="24"/>
@@ -2621,7 +2623,6 @@
               </w:rPr>
               <w:t>Use Cases</w:t>
             </w:r>
-            <w:proofErr w:type="gramEnd"/>
           </w:p>
         </w:tc>
       </w:tr>
@@ -3466,46 +3467,13 @@
         </w:rPr>
       </w:pPr>
     </w:p>
-    <w:p/>
-    <w:p>
-      <w:pPr>
-        <w:rPr>
-          <w:lang w:val="pt-PT"/>
-        </w:rPr>
-      </w:pPr>
-    </w:p>
-    <w:p>
-      <w:pPr>
-        <w:rPr>
-          <w:lang w:val="pt-PT"/>
-        </w:rPr>
-      </w:pPr>
-    </w:p>
-    <w:p>
-      <w:pPr>
-        <w:spacing w:line="259" w:lineRule="auto"/>
-        <w:jc w:val="left"/>
-        <w:rPr>
-          <w:rFonts w:eastAsiaTheme="majorEastAsia" w:cstheme="majorBidi"/>
-          <w:b/>
-          <w:color w:val="ED7D31" w:themeColor="accent2"/>
-          <w:sz w:val="28"/>
-          <w:szCs w:val="26"/>
-          <w:lang w:val="pt-PT"/>
-        </w:rPr>
+    <w:p>
+      <w:pPr>
+        <w:pStyle w:val="Heading2"/>
       </w:pPr>
       <w:bookmarkStart w:id="11" w:name="_Toc61541530"/>
       <w:bookmarkStart w:id="12" w:name="_Toc61543631"/>
       <w:r>
-        <w:br w:type="page"/>
-      </w:r>
-    </w:p>
-    <w:p>
-      <w:pPr>
-        <w:pStyle w:val="Heading2"/>
-      </w:pPr>
-      <w:r>
-        <w:lastRenderedPageBreak/>
         <w:t>Diagrama</w:t>
       </w:r>
       <w:r>
@@ -3526,6 +3494,130 @@
     </w:p>
     <w:p>
       <w:pPr>
+        <w:rPr>
+          <w:lang w:val="pt-PT"/>
+        </w:rPr>
+      </w:pPr>
+      <w:r>
+        <w:rPr>
+          <w:lang w:val="pt-PT"/>
+        </w:rPr>
+        <w:t>Nas figuras seguintes apresentam-se os diferentes Diagrama de Use Case desenhados:</w:t>
+      </w:r>
+    </w:p>
+    <w:p>
+      <w:pPr>
+        <w:pStyle w:val="ListParagraph"/>
+        <w:numPr>
+          <w:ilvl w:val="0"/>
+          <w:numId w:val="12"/>
+        </w:numPr>
+        <w:rPr>
+          <w:lang w:val="pt-PT"/>
+        </w:rPr>
+      </w:pPr>
+      <w:r>
+        <w:rPr>
+          <w:lang w:val="pt-PT"/>
+        </w:rPr>
+        <w:t>Geral</w:t>
+      </w:r>
+    </w:p>
+    <w:p>
+      <w:pPr>
+        <w:pStyle w:val="ListParagraph"/>
+        <w:numPr>
+          <w:ilvl w:val="0"/>
+          <w:numId w:val="12"/>
+        </w:numPr>
+        <w:rPr>
+          <w:lang w:val="pt-PT"/>
+        </w:rPr>
+      </w:pPr>
+      <w:r>
+        <w:rPr>
+          <w:lang w:val="pt-PT"/>
+        </w:rPr>
+        <w:t>Pesquisa de Informação</w:t>
+      </w:r>
+    </w:p>
+    <w:p>
+      <w:pPr>
+        <w:pStyle w:val="ListParagraph"/>
+        <w:numPr>
+          <w:ilvl w:val="0"/>
+          <w:numId w:val="12"/>
+        </w:numPr>
+        <w:rPr>
+          <w:lang w:val="pt-PT"/>
+        </w:rPr>
+      </w:pPr>
+      <w:r>
+        <w:rPr>
+          <w:lang w:val="pt-PT"/>
+        </w:rPr>
+        <w:t>Gestão de Consultas</w:t>
+      </w:r>
+    </w:p>
+    <w:p>
+      <w:pPr>
+        <w:pStyle w:val="ListParagraph"/>
+        <w:numPr>
+          <w:ilvl w:val="0"/>
+          <w:numId w:val="12"/>
+        </w:numPr>
+        <w:rPr>
+          <w:lang w:val="pt-PT"/>
+        </w:rPr>
+      </w:pPr>
+      <w:r>
+        <w:rPr>
+          <w:lang w:val="pt-PT"/>
+        </w:rPr>
+        <w:t>Gestão de Vagas</w:t>
+      </w:r>
+    </w:p>
+    <w:p>
+      <w:pPr>
+        <w:pStyle w:val="ListParagraph"/>
+        <w:numPr>
+          <w:ilvl w:val="0"/>
+          <w:numId w:val="12"/>
+        </w:numPr>
+        <w:rPr>
+          <w:lang w:val="pt-PT"/>
+        </w:rPr>
+      </w:pPr>
+      <w:r>
+        <w:rPr>
+          <w:lang w:val="pt-PT"/>
+        </w:rPr>
+        <w:t>Facturação</w:t>
+      </w:r>
+    </w:p>
+    <w:p>
+      <w:pPr>
+        <w:rPr>
+          <w:lang w:val="pt-PT"/>
+        </w:rPr>
+      </w:pPr>
+    </w:p>
+    <w:p>
+      <w:pPr>
+        <w:rPr>
+          <w:lang w:val="pt-PT"/>
+        </w:rPr>
+      </w:pPr>
+    </w:p>
+    <w:p>
+      <w:pPr>
+        <w:rPr>
+          <w:lang w:val="pt-PT"/>
+        </w:rPr>
+      </w:pPr>
+    </w:p>
+    <w:p>
+      <w:pPr>
         <w:jc w:val="center"/>
       </w:pPr>
       <w:r>
@@ -3533,6 +3625,7 @@
           <w:noProof/>
           <w:lang w:val="pt-PT"/>
         </w:rPr>
+        <w:lastRenderedPageBreak/>
         <w:drawing>
           <wp:inline distT="0" distB="0" distL="0" distR="0" wp14:anchorId="55C6AF58" wp14:editId="4D127D86">
             <wp:extent cx="5457825" cy="5924550"/>
@@ -3631,6 +3724,9 @@
       </w:r>
       <w:r>
         <w:fldChar w:fldCharType="end"/>
+      </w:r>
+      <w:r>
+        <w:t xml:space="preserve"> – Diagrama de Use Cases – Geral</w:t>
       </w:r>
     </w:p>
     <w:p>
@@ -3742,6 +3838,28 @@
       <w:r>
         <w:fldChar w:fldCharType="end"/>
       </w:r>
+      <w:r>
+        <w:t xml:space="preserve"> - </w:t>
+      </w:r>
+      <w:r>
+        <w:t xml:space="preserve">Diagrama de Use Cases </w:t>
+      </w:r>
+      <w:r>
+        <w:t>–</w:t>
+      </w:r>
+      <w:r>
+        <w:t xml:space="preserve"> Geral</w:t>
+      </w:r>
+      <w:r>
+        <w:t xml:space="preserve"> (continuação)</w:t>
+      </w:r>
+    </w:p>
+    <w:p>
+      <w:pPr>
+        <w:rPr>
+          <w:lang w:val="pt-PT"/>
+        </w:rPr>
+      </w:pPr>
     </w:p>
     <w:p>
       <w:pPr>
@@ -3856,10 +3974,34 @@
       <w:r>
         <w:fldChar w:fldCharType="end"/>
       </w:r>
-    </w:p>
-    <w:p>
-      <w:pPr>
-        <w:keepNext/>
+      <w:r>
+        <w:t xml:space="preserve"> - </w:t>
+      </w:r>
+      <w:r>
+        <w:t xml:space="preserve">Diagrama de Use Cases </w:t>
+      </w:r>
+      <w:r>
+        <w:t>–</w:t>
+      </w:r>
+      <w:r>
+        <w:t xml:space="preserve"> </w:t>
+      </w:r>
+      <w:r>
+        <w:t>Pesquisa de Informação</w:t>
+      </w:r>
+    </w:p>
+    <w:p>
+      <w:pPr>
+        <w:jc w:val="center"/>
+      </w:pPr>
+    </w:p>
+    <w:p>
+      <w:pPr>
+        <w:jc w:val="center"/>
+      </w:pPr>
+    </w:p>
+    <w:p>
+      <w:pPr>
         <w:jc w:val="center"/>
       </w:pPr>
       <w:r>
@@ -3964,10 +4106,34 @@
       <w:r>
         <w:fldChar w:fldCharType="end"/>
       </w:r>
-    </w:p>
-    <w:p>
-      <w:pPr>
-        <w:keepNext/>
+      <w:r>
+        <w:t xml:space="preserve"> - </w:t>
+      </w:r>
+      <w:r>
+        <w:t xml:space="preserve">Diagrama de Use Cases </w:t>
+      </w:r>
+      <w:r>
+        <w:t>–</w:t>
+      </w:r>
+      <w:r>
+        <w:t xml:space="preserve"> G</w:t>
+      </w:r>
+      <w:r>
+        <w:t>estão de Consultas</w:t>
+      </w:r>
+    </w:p>
+    <w:p>
+      <w:pPr>
+        <w:jc w:val="center"/>
+      </w:pPr>
+    </w:p>
+    <w:p>
+      <w:pPr>
+        <w:jc w:val="center"/>
+      </w:pPr>
+    </w:p>
+    <w:p>
+      <w:pPr>
         <w:jc w:val="center"/>
       </w:pPr>
       <w:r>
@@ -4072,18 +4238,41 @@
       <w:r>
         <w:fldChar w:fldCharType="end"/>
       </w:r>
-    </w:p>
-    <w:p>
-      <w:pPr>
-        <w:keepNext/>
+      <w:r>
+        <w:t xml:space="preserve"> - </w:t>
+      </w:r>
+      <w:r>
+        <w:t xml:space="preserve">Diagrama de Use Cases </w:t>
+      </w:r>
+      <w:r>
+        <w:t>–</w:t>
+      </w:r>
+      <w:r>
+        <w:t xml:space="preserve"> Ge</w:t>
+      </w:r>
+      <w:r>
+        <w:t>stão de Vagas</w:t>
+      </w:r>
+    </w:p>
+    <w:p>
+      <w:pPr>
         <w:jc w:val="center"/>
       </w:pPr>
+    </w:p>
+    <w:p>
+      <w:pPr>
+        <w:jc w:val="center"/>
+      </w:pPr>
+    </w:p>
+    <w:p>
+      <w:pPr>
+        <w:jc w:val="center"/>
+      </w:pPr>
       <w:r>
         <w:rPr>
           <w:noProof/>
           <w:lang w:val="pt-PT"/>
         </w:rPr>
-        <w:lastRenderedPageBreak/>
         <w:drawing>
           <wp:inline distT="0" distB="0" distL="0" distR="0" wp14:anchorId="58DC13ED" wp14:editId="6C3E899B">
             <wp:extent cx="5934075" cy="4229100"/>
@@ -4180,51 +4369,75 @@
       <w:r>
         <w:fldChar w:fldCharType="end"/>
       </w:r>
-    </w:p>
-    <w:p>
-      <w:pPr>
-        <w:rPr>
-          <w:lang w:val="pt-PT"/>
-        </w:rPr>
-      </w:pPr>
-    </w:p>
-    <w:p>
-      <w:pPr>
-        <w:rPr>
-          <w:lang w:val="pt-PT"/>
-        </w:rPr>
-      </w:pPr>
-    </w:p>
-    <w:p>
-      <w:pPr>
-        <w:rPr>
-          <w:lang w:val="pt-PT"/>
-        </w:rPr>
-      </w:pPr>
-    </w:p>
-    <w:p>
-      <w:pPr>
-        <w:rPr>
-          <w:lang w:val="pt-PT"/>
-        </w:rPr>
-      </w:pPr>
-    </w:p>
-    <w:p>
-      <w:pPr>
-        <w:pStyle w:val="Heading2"/>
+      <w:r>
+        <w:t xml:space="preserve"> - </w:t>
+      </w:r>
+      <w:r>
+        <w:t xml:space="preserve">Diagrama de Use Cases - </w:t>
+      </w:r>
+      <w:r>
+        <w:t>Facturação</w:t>
+      </w:r>
+    </w:p>
+    <w:p>
+      <w:pPr>
+        <w:rPr>
+          <w:lang w:val="pt-PT"/>
+        </w:rPr>
+      </w:pPr>
+    </w:p>
+    <w:p>
+      <w:pPr>
+        <w:rPr>
+          <w:lang w:val="pt-PT"/>
+        </w:rPr>
+      </w:pPr>
+    </w:p>
+    <w:p>
+      <w:pPr>
+        <w:rPr>
+          <w:lang w:val="pt-PT"/>
+        </w:rPr>
       </w:pPr>
       <w:bookmarkStart w:id="13" w:name="_Toc61541531"/>
       <w:bookmarkStart w:id="14" w:name="_Toc61543632"/>
       <w:r>
+        <w:br w:type="page"/>
+      </w:r>
+    </w:p>
+    <w:p>
+      <w:pPr>
+        <w:pStyle w:val="Heading2"/>
+      </w:pPr>
+      <w:r>
+        <w:lastRenderedPageBreak/>
         <w:t>Descrição Estruturada</w:t>
       </w:r>
       <w:bookmarkEnd w:id="13"/>
       <w:bookmarkEnd w:id="14"/>
+    </w:p>
+    <w:p>
+      <w:pPr>
+        <w:pStyle w:val="ListParagraph"/>
+        <w:numPr>
+          <w:ilvl w:val="0"/>
+          <w:numId w:val="12"/>
+        </w:numPr>
+        <w:rPr>
+          <w:lang w:val="pt-PT"/>
+        </w:rPr>
+      </w:pPr>
+      <w:r>
+        <w:rPr>
+          <w:lang w:val="pt-PT"/>
+        </w:rPr>
+        <w:t>Geral</w:t>
+      </w:r>
     </w:p>
     <w:tbl>
       <w:tblPr>
         <w:tblStyle w:val="TableGrid"/>
-        <w:tblW w:w="0" w:type="auto"/>
+        <w:tblW w:w="9360" w:type="dxa"/>
         <w:tblLayout w:type="fixed"/>
         <w:tblLook w:val="06A0" w:firstRow="1" w:lastRow="0" w:firstColumn="1" w:lastColumn="0" w:noHBand="1" w:noVBand="1"/>
       </w:tblPr>
@@ -4426,7 +4639,6 @@
               <w:rPr>
                 <w:lang w:val="pt-PT"/>
               </w:rPr>
-              <w:lastRenderedPageBreak/>
               <w:t>Pós-condição</w:t>
             </w:r>
           </w:p>
@@ -4437,6 +4649,78 @@
           </w:tcPr>
           <w:p>
             <w:pPr>
+              <w:rPr>
+                <w:lang w:val="pt-PT"/>
+              </w:rPr>
+            </w:pPr>
+          </w:p>
+        </w:tc>
+      </w:tr>
+    </w:tbl>
+    <w:p>
+      <w:pPr>
+        <w:rPr>
+          <w:lang w:val="pt-PT"/>
+        </w:rPr>
+      </w:pPr>
+    </w:p>
+    <w:p>
+      <w:pPr>
+        <w:pStyle w:val="ListParagraph"/>
+        <w:keepNext/>
+        <w:numPr>
+          <w:ilvl w:val="0"/>
+          <w:numId w:val="12"/>
+        </w:numPr>
+        <w:rPr>
+          <w:lang w:val="pt-PT"/>
+        </w:rPr>
+      </w:pPr>
+      <w:r>
+        <w:rPr>
+          <w:lang w:val="pt-PT"/>
+        </w:rPr>
+        <w:t>Pesquisa de Informação</w:t>
+      </w:r>
+    </w:p>
+    <w:tbl>
+      <w:tblPr>
+        <w:tblStyle w:val="TableGrid"/>
+        <w:tblW w:w="9360" w:type="dxa"/>
+        <w:tblLayout w:type="fixed"/>
+        <w:tblLook w:val="06A0" w:firstRow="1" w:lastRow="0" w:firstColumn="1" w:lastColumn="0" w:noHBand="1" w:noVBand="1"/>
+      </w:tblPr>
+      <w:tblGrid>
+        <w:gridCol w:w="3120"/>
+        <w:gridCol w:w="6240"/>
+      </w:tblGrid>
+      <w:tr>
+        <w:tc>
+          <w:tcPr>
+            <w:tcW w:w="3120" w:type="dxa"/>
+          </w:tcPr>
+          <w:p>
+            <w:pPr>
+              <w:keepNext/>
+              <w:rPr>
+                <w:lang w:val="pt-PT"/>
+              </w:rPr>
+            </w:pPr>
+            <w:r>
+              <w:rPr>
+                <w:lang w:val="pt-PT"/>
+              </w:rPr>
+              <w:t>(nome use case)</w:t>
+            </w:r>
+          </w:p>
+        </w:tc>
+        <w:tc>
+          <w:tcPr>
+            <w:tcW w:w="6240" w:type="dxa"/>
+          </w:tcPr>
+          <w:p>
+            <w:pPr>
+              <w:keepNext/>
               <w:rPr>
                 <w:lang w:val="pt-PT"/>
               </w:rPr>
@@ -4451,10 +4735,17 @@
           </w:tcPr>
           <w:p>
             <w:pPr>
-              <w:rPr>
-                <w:lang w:val="pt-PT"/>
-              </w:rPr>
-            </w:pPr>
+              <w:keepNext/>
+              <w:rPr>
+                <w:lang w:val="pt-PT"/>
+              </w:rPr>
+            </w:pPr>
+            <w:r>
+              <w:rPr>
+                <w:lang w:val="pt-PT"/>
+              </w:rPr>
+              <w:t>Pré-condição</w:t>
+            </w:r>
           </w:p>
         </w:tc>
         <w:tc>
@@ -4463,6 +4754,7 @@
           </w:tcPr>
           <w:p>
             <w:pPr>
+              <w:keepNext/>
               <w:rPr>
                 <w:lang w:val="pt-PT"/>
               </w:rPr>
@@ -4477,10 +4769,17 @@
           </w:tcPr>
           <w:p>
             <w:pPr>
-              <w:rPr>
-                <w:lang w:val="pt-PT"/>
-              </w:rPr>
-            </w:pPr>
+              <w:keepNext/>
+              <w:rPr>
+                <w:lang w:val="pt-PT"/>
+              </w:rPr>
+            </w:pPr>
+            <w:r>
+              <w:rPr>
+                <w:lang w:val="pt-PT"/>
+              </w:rPr>
+              <w:t>Descrição</w:t>
+            </w:r>
           </w:p>
         </w:tc>
         <w:tc>
@@ -4489,6 +4788,127 @@
           </w:tcPr>
           <w:p>
             <w:pPr>
+              <w:pStyle w:val="ListParagraph"/>
+              <w:keepNext/>
+              <w:numPr>
+                <w:ilvl w:val="0"/>
+                <w:numId w:val="13"/>
+              </w:numPr>
+              <w:rPr>
+                <w:rFonts w:eastAsiaTheme="minorEastAsia"/>
+                <w:lang w:val="pt-PT"/>
+              </w:rPr>
+            </w:pPr>
+            <w:r>
+              <w:rPr>
+                <w:lang w:val="pt-PT"/>
+              </w:rPr>
+              <w:t>Descrição 1</w:t>
+            </w:r>
+          </w:p>
+          <w:p>
+            <w:pPr>
+              <w:pStyle w:val="ListParagraph"/>
+              <w:keepNext/>
+              <w:numPr>
+                <w:ilvl w:val="0"/>
+                <w:numId w:val="13"/>
+              </w:numPr>
+              <w:ind w:left="470" w:hanging="357"/>
+              <w:rPr>
+                <w:lang w:val="pt-PT"/>
+              </w:rPr>
+            </w:pPr>
+            <w:r>
+              <w:rPr>
+                <w:lang w:val="pt-PT"/>
+              </w:rPr>
+              <w:t>Descrição 2</w:t>
+            </w:r>
+          </w:p>
+          <w:p>
+            <w:pPr>
+              <w:pStyle w:val="ListParagraph"/>
+              <w:keepNext/>
+              <w:numPr>
+                <w:ilvl w:val="0"/>
+                <w:numId w:val="13"/>
+              </w:numPr>
+              <w:ind w:left="470" w:hanging="357"/>
+              <w:rPr>
+                <w:lang w:val="pt-PT"/>
+              </w:rPr>
+            </w:pPr>
+          </w:p>
+        </w:tc>
+      </w:tr>
+      <w:tr>
+        <w:tc>
+          <w:tcPr>
+            <w:tcW w:w="3120" w:type="dxa"/>
+          </w:tcPr>
+          <w:p>
+            <w:pPr>
+              <w:keepNext/>
+              <w:rPr>
+                <w:lang w:val="pt-PT"/>
+              </w:rPr>
+            </w:pPr>
+            <w:r>
+              <w:rPr>
+                <w:lang w:val="pt-PT"/>
+              </w:rPr>
+              <w:t>Caminhos Alternativos</w:t>
+            </w:r>
+          </w:p>
+        </w:tc>
+        <w:tc>
+          <w:tcPr>
+            <w:tcW w:w="6240" w:type="dxa"/>
+          </w:tcPr>
+          <w:p>
+            <w:pPr>
+              <w:keepNext/>
+              <w:rPr>
+                <w:lang w:val="pt-PT"/>
+              </w:rPr>
+            </w:pPr>
+            <w:r>
+              <w:rPr>
+                <w:lang w:val="pt-PT"/>
+              </w:rPr>
+              <w:t>(nem sempre é preciso)</w:t>
+            </w:r>
+          </w:p>
+        </w:tc>
+      </w:tr>
+      <w:tr>
+        <w:tc>
+          <w:tcPr>
+            <w:tcW w:w="3120" w:type="dxa"/>
+          </w:tcPr>
+          <w:p>
+            <w:pPr>
+              <w:keepNext/>
+              <w:rPr>
+                <w:lang w:val="pt-PT"/>
+              </w:rPr>
+            </w:pPr>
+            <w:r>
+              <w:rPr>
+                <w:lang w:val="pt-PT"/>
+              </w:rPr>
+              <w:t>Pós-condição</w:t>
+            </w:r>
+          </w:p>
+        </w:tc>
+        <w:tc>
+          <w:tcPr>
+            <w:tcW w:w="6240" w:type="dxa"/>
+          </w:tcPr>
+          <w:p>
+            <w:pPr>
+              <w:keepNext/>
               <w:rPr>
                 <w:lang w:val="pt-PT"/>
               </w:rPr>
@@ -4498,13 +4918,798 @@
       </w:tr>
     </w:tbl>
     <w:p>
+      <w:pPr>
+        <w:rPr>
+          <w:lang w:val="pt-PT"/>
+        </w:rPr>
+      </w:pPr>
+    </w:p>
+    <w:p>
+      <w:pPr>
+        <w:pStyle w:val="ListParagraph"/>
+        <w:keepNext/>
+        <w:numPr>
+          <w:ilvl w:val="0"/>
+          <w:numId w:val="12"/>
+        </w:numPr>
+        <w:rPr>
+          <w:lang w:val="pt-PT"/>
+        </w:rPr>
+      </w:pPr>
+      <w:r>
+        <w:rPr>
+          <w:lang w:val="pt-PT"/>
+        </w:rPr>
+        <w:t>Gestão de Consultas</w:t>
+      </w:r>
+    </w:p>
+    <w:tbl>
+      <w:tblPr>
+        <w:tblStyle w:val="TableGrid"/>
+        <w:tblW w:w="9360" w:type="dxa"/>
+        <w:tblLayout w:type="fixed"/>
+        <w:tblLook w:val="06A0" w:firstRow="1" w:lastRow="0" w:firstColumn="1" w:lastColumn="0" w:noHBand="1" w:noVBand="1"/>
+      </w:tblPr>
+      <w:tblGrid>
+        <w:gridCol w:w="3120"/>
+        <w:gridCol w:w="6240"/>
+      </w:tblGrid>
+      <w:tr>
+        <w:tc>
+          <w:tcPr>
+            <w:tcW w:w="3120" w:type="dxa"/>
+          </w:tcPr>
+          <w:p>
+            <w:pPr>
+              <w:keepNext/>
+              <w:rPr>
+                <w:lang w:val="pt-PT"/>
+              </w:rPr>
+            </w:pPr>
+            <w:r>
+              <w:rPr>
+                <w:lang w:val="pt-PT"/>
+              </w:rPr>
+              <w:t>(nome use case)</w:t>
+            </w:r>
+          </w:p>
+        </w:tc>
+        <w:tc>
+          <w:tcPr>
+            <w:tcW w:w="6240" w:type="dxa"/>
+          </w:tcPr>
+          <w:p>
+            <w:pPr>
+              <w:keepNext/>
+              <w:rPr>
+                <w:lang w:val="pt-PT"/>
+              </w:rPr>
+            </w:pPr>
+          </w:p>
+        </w:tc>
+      </w:tr>
+      <w:tr>
+        <w:tc>
+          <w:tcPr>
+            <w:tcW w:w="3120" w:type="dxa"/>
+          </w:tcPr>
+          <w:p>
+            <w:pPr>
+              <w:keepNext/>
+              <w:rPr>
+                <w:lang w:val="pt-PT"/>
+              </w:rPr>
+            </w:pPr>
+            <w:r>
+              <w:rPr>
+                <w:lang w:val="pt-PT"/>
+              </w:rPr>
+              <w:t>Pré-condição</w:t>
+            </w:r>
+          </w:p>
+        </w:tc>
+        <w:tc>
+          <w:tcPr>
+            <w:tcW w:w="6240" w:type="dxa"/>
+          </w:tcPr>
+          <w:p>
+            <w:pPr>
+              <w:keepNext/>
+              <w:rPr>
+                <w:lang w:val="pt-PT"/>
+              </w:rPr>
+            </w:pPr>
+          </w:p>
+        </w:tc>
+      </w:tr>
+      <w:tr>
+        <w:tc>
+          <w:tcPr>
+            <w:tcW w:w="3120" w:type="dxa"/>
+          </w:tcPr>
+          <w:p>
+            <w:pPr>
+              <w:keepNext/>
+              <w:rPr>
+                <w:lang w:val="pt-PT"/>
+              </w:rPr>
+            </w:pPr>
+            <w:r>
+              <w:rPr>
+                <w:lang w:val="pt-PT"/>
+              </w:rPr>
+              <w:t>Descrição</w:t>
+            </w:r>
+          </w:p>
+        </w:tc>
+        <w:tc>
+          <w:tcPr>
+            <w:tcW w:w="6240" w:type="dxa"/>
+          </w:tcPr>
+          <w:p>
+            <w:pPr>
+              <w:pStyle w:val="ListParagraph"/>
+              <w:keepNext/>
+              <w:numPr>
+                <w:ilvl w:val="0"/>
+                <w:numId w:val="14"/>
+              </w:numPr>
+              <w:rPr>
+                <w:rFonts w:eastAsiaTheme="minorEastAsia"/>
+                <w:lang w:val="pt-PT"/>
+              </w:rPr>
+            </w:pPr>
+            <w:r>
+              <w:rPr>
+                <w:lang w:val="pt-PT"/>
+              </w:rPr>
+              <w:t>Descrição 1</w:t>
+            </w:r>
+          </w:p>
+          <w:p>
+            <w:pPr>
+              <w:pStyle w:val="ListParagraph"/>
+              <w:keepNext/>
+              <w:numPr>
+                <w:ilvl w:val="0"/>
+                <w:numId w:val="14"/>
+              </w:numPr>
+              <w:ind w:left="470" w:hanging="357"/>
+              <w:rPr>
+                <w:lang w:val="pt-PT"/>
+              </w:rPr>
+            </w:pPr>
+            <w:r>
+              <w:rPr>
+                <w:lang w:val="pt-PT"/>
+              </w:rPr>
+              <w:t>Descrição 2</w:t>
+            </w:r>
+          </w:p>
+          <w:p>
+            <w:pPr>
+              <w:pStyle w:val="ListParagraph"/>
+              <w:keepNext/>
+              <w:numPr>
+                <w:ilvl w:val="0"/>
+                <w:numId w:val="14"/>
+              </w:numPr>
+              <w:ind w:left="470" w:hanging="357"/>
+              <w:rPr>
+                <w:lang w:val="pt-PT"/>
+              </w:rPr>
+            </w:pPr>
+          </w:p>
+        </w:tc>
+      </w:tr>
+      <w:tr>
+        <w:tc>
+          <w:tcPr>
+            <w:tcW w:w="3120" w:type="dxa"/>
+          </w:tcPr>
+          <w:p>
+            <w:pPr>
+              <w:keepNext/>
+              <w:rPr>
+                <w:lang w:val="pt-PT"/>
+              </w:rPr>
+            </w:pPr>
+            <w:r>
+              <w:rPr>
+                <w:lang w:val="pt-PT"/>
+              </w:rPr>
+              <w:t>Caminhos Alternativos</w:t>
+            </w:r>
+          </w:p>
+        </w:tc>
+        <w:tc>
+          <w:tcPr>
+            <w:tcW w:w="6240" w:type="dxa"/>
+          </w:tcPr>
+          <w:p>
+            <w:pPr>
+              <w:keepNext/>
+              <w:rPr>
+                <w:lang w:val="pt-PT"/>
+              </w:rPr>
+            </w:pPr>
+            <w:r>
+              <w:rPr>
+                <w:lang w:val="pt-PT"/>
+              </w:rPr>
+              <w:t>(nem sempre é preciso)</w:t>
+            </w:r>
+          </w:p>
+        </w:tc>
+      </w:tr>
+      <w:tr>
+        <w:tc>
+          <w:tcPr>
+            <w:tcW w:w="3120" w:type="dxa"/>
+          </w:tcPr>
+          <w:p>
+            <w:pPr>
+              <w:keepNext/>
+              <w:rPr>
+                <w:lang w:val="pt-PT"/>
+              </w:rPr>
+            </w:pPr>
+            <w:r>
+              <w:rPr>
+                <w:lang w:val="pt-PT"/>
+              </w:rPr>
+              <w:t>Pós-condição</w:t>
+            </w:r>
+          </w:p>
+        </w:tc>
+        <w:tc>
+          <w:tcPr>
+            <w:tcW w:w="6240" w:type="dxa"/>
+          </w:tcPr>
+          <w:p>
+            <w:pPr>
+              <w:keepNext/>
+              <w:rPr>
+                <w:lang w:val="pt-PT"/>
+              </w:rPr>
+            </w:pPr>
+          </w:p>
+        </w:tc>
+      </w:tr>
+    </w:tbl>
+    <w:p>
+      <w:pPr>
+        <w:ind w:left="360"/>
+        <w:rPr>
+          <w:lang w:val="pt-PT"/>
+        </w:rPr>
+      </w:pPr>
+    </w:p>
+    <w:p>
+      <w:pPr>
+        <w:pStyle w:val="ListParagraph"/>
+        <w:keepNext/>
+        <w:numPr>
+          <w:ilvl w:val="0"/>
+          <w:numId w:val="12"/>
+        </w:numPr>
+        <w:rPr>
+          <w:lang w:val="pt-PT"/>
+        </w:rPr>
+      </w:pPr>
+      <w:r>
+        <w:rPr>
+          <w:lang w:val="pt-PT"/>
+        </w:rPr>
+        <w:lastRenderedPageBreak/>
+        <w:t>Gestão de Vagas</w:t>
+      </w:r>
+    </w:p>
+    <w:tbl>
+      <w:tblPr>
+        <w:tblStyle w:val="TableGrid"/>
+        <w:tblW w:w="9360" w:type="dxa"/>
+        <w:tblLayout w:type="fixed"/>
+        <w:tblLook w:val="06A0" w:firstRow="1" w:lastRow="0" w:firstColumn="1" w:lastColumn="0" w:noHBand="1" w:noVBand="1"/>
+      </w:tblPr>
+      <w:tblGrid>
+        <w:gridCol w:w="3120"/>
+        <w:gridCol w:w="6240"/>
+      </w:tblGrid>
+      <w:tr>
+        <w:tc>
+          <w:tcPr>
+            <w:tcW w:w="3120" w:type="dxa"/>
+          </w:tcPr>
+          <w:p>
+            <w:pPr>
+              <w:keepNext/>
+              <w:rPr>
+                <w:lang w:val="pt-PT"/>
+              </w:rPr>
+            </w:pPr>
+            <w:r>
+              <w:rPr>
+                <w:lang w:val="pt-PT"/>
+              </w:rPr>
+              <w:t>(nome use case)</w:t>
+            </w:r>
+          </w:p>
+        </w:tc>
+        <w:tc>
+          <w:tcPr>
+            <w:tcW w:w="6240" w:type="dxa"/>
+          </w:tcPr>
+          <w:p>
+            <w:pPr>
+              <w:keepNext/>
+              <w:rPr>
+                <w:lang w:val="pt-PT"/>
+              </w:rPr>
+            </w:pPr>
+          </w:p>
+        </w:tc>
+      </w:tr>
+      <w:tr>
+        <w:tc>
+          <w:tcPr>
+            <w:tcW w:w="3120" w:type="dxa"/>
+          </w:tcPr>
+          <w:p>
+            <w:pPr>
+              <w:keepNext/>
+              <w:rPr>
+                <w:lang w:val="pt-PT"/>
+              </w:rPr>
+            </w:pPr>
+            <w:r>
+              <w:rPr>
+                <w:lang w:val="pt-PT"/>
+              </w:rPr>
+              <w:t>Pré-condição</w:t>
+            </w:r>
+          </w:p>
+        </w:tc>
+        <w:tc>
+          <w:tcPr>
+            <w:tcW w:w="6240" w:type="dxa"/>
+          </w:tcPr>
+          <w:p>
+            <w:pPr>
+              <w:keepNext/>
+              <w:rPr>
+                <w:lang w:val="pt-PT"/>
+              </w:rPr>
+            </w:pPr>
+          </w:p>
+        </w:tc>
+      </w:tr>
+      <w:tr>
+        <w:tc>
+          <w:tcPr>
+            <w:tcW w:w="3120" w:type="dxa"/>
+          </w:tcPr>
+          <w:p>
+            <w:pPr>
+              <w:keepNext/>
+              <w:rPr>
+                <w:lang w:val="pt-PT"/>
+              </w:rPr>
+            </w:pPr>
+            <w:r>
+              <w:rPr>
+                <w:lang w:val="pt-PT"/>
+              </w:rPr>
+              <w:t>Descrição</w:t>
+            </w:r>
+          </w:p>
+        </w:tc>
+        <w:tc>
+          <w:tcPr>
+            <w:tcW w:w="6240" w:type="dxa"/>
+          </w:tcPr>
+          <w:p>
+            <w:pPr>
+              <w:pStyle w:val="ListParagraph"/>
+              <w:keepNext/>
+              <w:numPr>
+                <w:ilvl w:val="0"/>
+                <w:numId w:val="15"/>
+              </w:numPr>
+              <w:rPr>
+                <w:rFonts w:eastAsiaTheme="minorEastAsia"/>
+                <w:lang w:val="pt-PT"/>
+              </w:rPr>
+            </w:pPr>
+            <w:r>
+              <w:rPr>
+                <w:lang w:val="pt-PT"/>
+              </w:rPr>
+              <w:t>Descrição 1</w:t>
+            </w:r>
+          </w:p>
+          <w:p>
+            <w:pPr>
+              <w:pStyle w:val="ListParagraph"/>
+              <w:keepNext/>
+              <w:numPr>
+                <w:ilvl w:val="0"/>
+                <w:numId w:val="15"/>
+              </w:numPr>
+              <w:ind w:left="470" w:hanging="357"/>
+              <w:rPr>
+                <w:lang w:val="pt-PT"/>
+              </w:rPr>
+            </w:pPr>
+            <w:r>
+              <w:rPr>
+                <w:lang w:val="pt-PT"/>
+              </w:rPr>
+              <w:t>Descrição 2</w:t>
+            </w:r>
+          </w:p>
+          <w:p>
+            <w:pPr>
+              <w:pStyle w:val="ListParagraph"/>
+              <w:keepNext/>
+              <w:numPr>
+                <w:ilvl w:val="0"/>
+                <w:numId w:val="15"/>
+              </w:numPr>
+              <w:ind w:left="470" w:hanging="357"/>
+              <w:rPr>
+                <w:lang w:val="pt-PT"/>
+              </w:rPr>
+            </w:pPr>
+          </w:p>
+        </w:tc>
+      </w:tr>
+      <w:tr>
+        <w:tc>
+          <w:tcPr>
+            <w:tcW w:w="3120" w:type="dxa"/>
+          </w:tcPr>
+          <w:p>
+            <w:pPr>
+              <w:keepNext/>
+              <w:rPr>
+                <w:lang w:val="pt-PT"/>
+              </w:rPr>
+            </w:pPr>
+            <w:r>
+              <w:rPr>
+                <w:lang w:val="pt-PT"/>
+              </w:rPr>
+              <w:t>Caminhos Alternativos</w:t>
+            </w:r>
+          </w:p>
+        </w:tc>
+        <w:tc>
+          <w:tcPr>
+            <w:tcW w:w="6240" w:type="dxa"/>
+          </w:tcPr>
+          <w:p>
+            <w:pPr>
+              <w:keepNext/>
+              <w:rPr>
+                <w:lang w:val="pt-PT"/>
+              </w:rPr>
+            </w:pPr>
+            <w:r>
+              <w:rPr>
+                <w:lang w:val="pt-PT"/>
+              </w:rPr>
+              <w:t>(nem sempre é preciso)</w:t>
+            </w:r>
+          </w:p>
+        </w:tc>
+      </w:tr>
+      <w:tr>
+        <w:tc>
+          <w:tcPr>
+            <w:tcW w:w="3120" w:type="dxa"/>
+          </w:tcPr>
+          <w:p>
+            <w:pPr>
+              <w:keepNext/>
+              <w:rPr>
+                <w:lang w:val="pt-PT"/>
+              </w:rPr>
+            </w:pPr>
+            <w:r>
+              <w:rPr>
+                <w:lang w:val="pt-PT"/>
+              </w:rPr>
+              <w:t>Pós-condição</w:t>
+            </w:r>
+          </w:p>
+        </w:tc>
+        <w:tc>
+          <w:tcPr>
+            <w:tcW w:w="6240" w:type="dxa"/>
+          </w:tcPr>
+          <w:p>
+            <w:pPr>
+              <w:keepNext/>
+              <w:rPr>
+                <w:lang w:val="pt-PT"/>
+              </w:rPr>
+            </w:pPr>
+          </w:p>
+        </w:tc>
+      </w:tr>
+    </w:tbl>
+    <w:p>
+      <w:pPr>
+        <w:rPr>
+          <w:lang w:val="pt-PT"/>
+        </w:rPr>
+      </w:pPr>
+    </w:p>
+    <w:p>
+      <w:pPr>
+        <w:pStyle w:val="ListParagraph"/>
+        <w:keepNext/>
+        <w:numPr>
+          <w:ilvl w:val="0"/>
+          <w:numId w:val="12"/>
+        </w:numPr>
+        <w:rPr>
+          <w:lang w:val="pt-PT"/>
+        </w:rPr>
+      </w:pPr>
+      <w:r>
+        <w:rPr>
+          <w:lang w:val="pt-PT"/>
+        </w:rPr>
+        <w:t>Facturação</w:t>
+      </w:r>
+    </w:p>
+    <w:tbl>
+      <w:tblPr>
+        <w:tblStyle w:val="TableGrid"/>
+        <w:tblW w:w="9360" w:type="dxa"/>
+        <w:tblLayout w:type="fixed"/>
+        <w:tblLook w:val="06A0" w:firstRow="1" w:lastRow="0" w:firstColumn="1" w:lastColumn="0" w:noHBand="1" w:noVBand="1"/>
+      </w:tblPr>
+      <w:tblGrid>
+        <w:gridCol w:w="3120"/>
+        <w:gridCol w:w="6240"/>
+      </w:tblGrid>
+      <w:tr>
+        <w:tc>
+          <w:tcPr>
+            <w:tcW w:w="3120" w:type="dxa"/>
+          </w:tcPr>
+          <w:p>
+            <w:pPr>
+              <w:keepNext/>
+              <w:rPr>
+                <w:lang w:val="pt-PT"/>
+              </w:rPr>
+            </w:pPr>
+            <w:r>
+              <w:rPr>
+                <w:lang w:val="pt-PT"/>
+              </w:rPr>
+              <w:t>(nome use case)</w:t>
+            </w:r>
+          </w:p>
+        </w:tc>
+        <w:tc>
+          <w:tcPr>
+            <w:tcW w:w="6240" w:type="dxa"/>
+          </w:tcPr>
+          <w:p>
+            <w:pPr>
+              <w:keepNext/>
+              <w:rPr>
+                <w:lang w:val="pt-PT"/>
+              </w:rPr>
+            </w:pPr>
+          </w:p>
+        </w:tc>
+      </w:tr>
+      <w:tr>
+        <w:tc>
+          <w:tcPr>
+            <w:tcW w:w="3120" w:type="dxa"/>
+          </w:tcPr>
+          <w:p>
+            <w:pPr>
+              <w:keepNext/>
+              <w:rPr>
+                <w:lang w:val="pt-PT"/>
+              </w:rPr>
+            </w:pPr>
+            <w:r>
+              <w:rPr>
+                <w:lang w:val="pt-PT"/>
+              </w:rPr>
+              <w:t>Pré-condição</w:t>
+            </w:r>
+          </w:p>
+        </w:tc>
+        <w:tc>
+          <w:tcPr>
+            <w:tcW w:w="6240" w:type="dxa"/>
+          </w:tcPr>
+          <w:p>
+            <w:pPr>
+              <w:keepNext/>
+              <w:rPr>
+                <w:lang w:val="pt-PT"/>
+              </w:rPr>
+            </w:pPr>
+          </w:p>
+        </w:tc>
+      </w:tr>
+      <w:tr>
+        <w:tc>
+          <w:tcPr>
+            <w:tcW w:w="3120" w:type="dxa"/>
+          </w:tcPr>
+          <w:p>
+            <w:pPr>
+              <w:keepNext/>
+              <w:rPr>
+                <w:lang w:val="pt-PT"/>
+              </w:rPr>
+            </w:pPr>
+            <w:r>
+              <w:rPr>
+                <w:lang w:val="pt-PT"/>
+              </w:rPr>
+              <w:t>Descrição</w:t>
+            </w:r>
+          </w:p>
+        </w:tc>
+        <w:tc>
+          <w:tcPr>
+            <w:tcW w:w="6240" w:type="dxa"/>
+          </w:tcPr>
+          <w:p>
+            <w:pPr>
+              <w:pStyle w:val="ListParagraph"/>
+              <w:keepNext/>
+              <w:numPr>
+                <w:ilvl w:val="0"/>
+                <w:numId w:val="13"/>
+              </w:numPr>
+              <w:ind w:left="470" w:hanging="357"/>
+              <w:rPr>
+                <w:rFonts w:eastAsiaTheme="minorEastAsia"/>
+                <w:lang w:val="pt-PT"/>
+              </w:rPr>
+            </w:pPr>
+            <w:r>
+              <w:rPr>
+                <w:lang w:val="pt-PT"/>
+              </w:rPr>
+              <w:t>Descrição 1</w:t>
+            </w:r>
+          </w:p>
+          <w:p>
+            <w:pPr>
+              <w:pStyle w:val="ListParagraph"/>
+              <w:keepNext/>
+              <w:numPr>
+                <w:ilvl w:val="0"/>
+                <w:numId w:val="13"/>
+              </w:numPr>
+              <w:ind w:left="470" w:hanging="357"/>
+              <w:rPr>
+                <w:lang w:val="pt-PT"/>
+              </w:rPr>
+            </w:pPr>
+            <w:r>
+              <w:rPr>
+                <w:lang w:val="pt-PT"/>
+              </w:rPr>
+              <w:t>Descrição 2</w:t>
+            </w:r>
+          </w:p>
+          <w:p>
+            <w:pPr>
+              <w:pStyle w:val="ListParagraph"/>
+              <w:keepNext/>
+              <w:numPr>
+                <w:ilvl w:val="0"/>
+                <w:numId w:val="13"/>
+              </w:numPr>
+              <w:ind w:left="470" w:hanging="357"/>
+              <w:rPr>
+                <w:lang w:val="pt-PT"/>
+              </w:rPr>
+            </w:pPr>
+          </w:p>
+        </w:tc>
+      </w:tr>
+      <w:tr>
+        <w:tc>
+          <w:tcPr>
+            <w:tcW w:w="3120" w:type="dxa"/>
+          </w:tcPr>
+          <w:p>
+            <w:pPr>
+              <w:keepNext/>
+              <w:rPr>
+                <w:lang w:val="pt-PT"/>
+              </w:rPr>
+            </w:pPr>
+            <w:r>
+              <w:rPr>
+                <w:lang w:val="pt-PT"/>
+              </w:rPr>
+              <w:t>Caminhos Alternativos</w:t>
+            </w:r>
+          </w:p>
+        </w:tc>
+        <w:tc>
+          <w:tcPr>
+            <w:tcW w:w="6240" w:type="dxa"/>
+          </w:tcPr>
+          <w:p>
+            <w:pPr>
+              <w:keepNext/>
+              <w:rPr>
+                <w:lang w:val="pt-PT"/>
+              </w:rPr>
+            </w:pPr>
+            <w:r>
+              <w:rPr>
+                <w:lang w:val="pt-PT"/>
+              </w:rPr>
+              <w:t>(nem sempre é preciso)</w:t>
+            </w:r>
+          </w:p>
+        </w:tc>
+      </w:tr>
+      <w:tr>
+        <w:tc>
+          <w:tcPr>
+            <w:tcW w:w="3120" w:type="dxa"/>
+          </w:tcPr>
+          <w:p>
+            <w:pPr>
+              <w:keepNext/>
+              <w:rPr>
+                <w:lang w:val="pt-PT"/>
+              </w:rPr>
+            </w:pPr>
+            <w:r>
+              <w:rPr>
+                <w:lang w:val="pt-PT"/>
+              </w:rPr>
+              <w:t>Pós-condição</w:t>
+            </w:r>
+          </w:p>
+        </w:tc>
+        <w:tc>
+          <w:tcPr>
+            <w:tcW w:w="6240" w:type="dxa"/>
+          </w:tcPr>
+          <w:p>
+            <w:pPr>
+              <w:keepNext/>
+              <w:rPr>
+                <w:lang w:val="pt-PT"/>
+              </w:rPr>
+            </w:pPr>
+          </w:p>
+        </w:tc>
+      </w:tr>
+    </w:tbl>
+    <w:p/>
+    <w:p>
       <w:r>
         <w:rPr>
           <w:noProof/>
         </w:rPr>
+        <w:lastRenderedPageBreak/>
         <w:drawing>
-          <wp:inline distT="0" distB="0" distL="0" distR="0" wp14:anchorId="28A7403D" wp14:editId="617CD585">
-            <wp:extent cx="4962526" cy="5143500"/>
+          <wp:inline distT="0" distB="0" distL="0" distR="0" wp14:anchorId="28A7403D" wp14:editId="0C31F332">
+            <wp:extent cx="3810000" cy="3948944"/>
             <wp:effectExtent l="0" t="0" r="0" b="0"/>
             <wp:docPr id="770929983" name="Picture 770929983"/>
             <wp:cNvGraphicFramePr>
@@ -4532,7 +5737,7 @@
                   <pic:spPr>
                     <a:xfrm>
                       <a:off x="0" y="0"/>
-                      <a:ext cx="4962526" cy="5143500"/>
+                      <a:ext cx="3835573" cy="3975449"/>
                     </a:xfrm>
                     <a:prstGeom prst="rect">
                       <a:avLst/>
@@ -4846,27 +6051,14 @@
     <w:r>
       <w:t xml:space="preserve"> | </w:t>
     </w:r>
-    <w:r>
-      <w:fldChar w:fldCharType="begin"/>
-    </w:r>
-    <w:r>
-      <w:instrText xml:space="preserve"> NUMPAGES  \* Arabic  \* MERGEFORMAT </w:instrText>
-    </w:r>
-    <w:r>
-      <w:fldChar w:fldCharType="separate"/>
-    </w:r>
-    <w:r>
-      <w:rPr>
-        <w:noProof/>
-      </w:rPr>
-      <w:t>10</w:t>
-    </w:r>
-    <w:r>
-      <w:rPr>
-        <w:noProof/>
-      </w:rPr>
-      <w:fldChar w:fldCharType="end"/>
-    </w:r>
+    <w:fldSimple w:instr=" NUMPAGES  \* Arabic  \* MERGEFORMAT ">
+      <w:r>
+        <w:rPr>
+          <w:noProof/>
+        </w:rPr>
+        <w:t>10</w:t>
+      </w:r>
+    </w:fldSimple>
   </w:p>
 </w:ftr>
 </file>
@@ -5392,6 +6584,92 @@
     </w:lvl>
   </w:abstractNum>
   <w:abstractNum w:abstractNumId="5" w15:restartNumberingAfterBreak="0">
+    <w:nsid w:val="207F4D6E"/>
+    <w:multiLevelType w:val="hybridMultilevel"/>
+    <w:tmpl w:val="06AA13B6"/>
+    <w:lvl w:ilvl="0" w:tplc="72C423EE">
+      <w:start w:val="1"/>
+      <w:numFmt w:val="decimal"/>
+      <w:lvlText w:val="%1."/>
+      <w:lvlJc w:val="left"/>
+      <w:pPr>
+        <w:ind w:left="720" w:hanging="360"/>
+      </w:pPr>
+    </w:lvl>
+    <w:lvl w:ilvl="1" w:tplc="A59E2766">
+      <w:start w:val="1"/>
+      <w:numFmt w:val="lowerLetter"/>
+      <w:lvlText w:val="%2."/>
+      <w:lvlJc w:val="left"/>
+      <w:pPr>
+        <w:ind w:left="1440" w:hanging="360"/>
+      </w:pPr>
+    </w:lvl>
+    <w:lvl w:ilvl="2" w:tplc="D4EAA09E">
+      <w:start w:val="1"/>
+      <w:numFmt w:val="lowerRoman"/>
+      <w:lvlText w:val="%3."/>
+      <w:lvlJc w:val="right"/>
+      <w:pPr>
+        <w:ind w:left="2160" w:hanging="180"/>
+      </w:pPr>
+    </w:lvl>
+    <w:lvl w:ilvl="3" w:tplc="4BC2BEB4">
+      <w:start w:val="1"/>
+      <w:numFmt w:val="decimal"/>
+      <w:lvlText w:val="%4."/>
+      <w:lvlJc w:val="left"/>
+      <w:pPr>
+        <w:ind w:left="2880" w:hanging="360"/>
+      </w:pPr>
+    </w:lvl>
+    <w:lvl w:ilvl="4" w:tplc="8384CD6A">
+      <w:start w:val="1"/>
+      <w:numFmt w:val="lowerLetter"/>
+      <w:lvlText w:val="%5."/>
+      <w:lvlJc w:val="left"/>
+      <w:pPr>
+        <w:ind w:left="3600" w:hanging="360"/>
+      </w:pPr>
+    </w:lvl>
+    <w:lvl w:ilvl="5" w:tplc="DADA5730">
+      <w:start w:val="1"/>
+      <w:numFmt w:val="lowerRoman"/>
+      <w:lvlText w:val="%6."/>
+      <w:lvlJc w:val="right"/>
+      <w:pPr>
+        <w:ind w:left="4320" w:hanging="180"/>
+      </w:pPr>
+    </w:lvl>
+    <w:lvl w:ilvl="6" w:tplc="3C6C50EC">
+      <w:start w:val="1"/>
+      <w:numFmt w:val="decimal"/>
+      <w:lvlText w:val="%7."/>
+      <w:lvlJc w:val="left"/>
+      <w:pPr>
+        <w:ind w:left="5040" w:hanging="360"/>
+      </w:pPr>
+    </w:lvl>
+    <w:lvl w:ilvl="7" w:tplc="CA6AFACA">
+      <w:start w:val="1"/>
+      <w:numFmt w:val="lowerLetter"/>
+      <w:lvlText w:val="%8."/>
+      <w:lvlJc w:val="left"/>
+      <w:pPr>
+        <w:ind w:left="5760" w:hanging="360"/>
+      </w:pPr>
+    </w:lvl>
+    <w:lvl w:ilvl="8" w:tplc="9B4E9BA0">
+      <w:start w:val="1"/>
+      <w:numFmt w:val="lowerRoman"/>
+      <w:lvlText w:val="%9."/>
+      <w:lvlJc w:val="right"/>
+      <w:pPr>
+        <w:ind w:left="6480" w:hanging="180"/>
+      </w:pPr>
+    </w:lvl>
+  </w:abstractNum>
+  <w:abstractNum w:abstractNumId="6" w15:restartNumberingAfterBreak="0">
     <w:nsid w:val="284F2601"/>
     <w:multiLevelType w:val="multilevel"/>
     <w:tmpl w:val="2C5ABF92"/>
@@ -5477,7 +6755,93 @@
       </w:pPr>
     </w:lvl>
   </w:abstractNum>
-  <w:abstractNum w:abstractNumId="6" w15:restartNumberingAfterBreak="0">
+  <w:abstractNum w:abstractNumId="7" w15:restartNumberingAfterBreak="0">
+    <w:nsid w:val="36B03F36"/>
+    <w:multiLevelType w:val="hybridMultilevel"/>
+    <w:tmpl w:val="06AA13B6"/>
+    <w:lvl w:ilvl="0" w:tplc="72C423EE">
+      <w:start w:val="1"/>
+      <w:numFmt w:val="decimal"/>
+      <w:lvlText w:val="%1."/>
+      <w:lvlJc w:val="left"/>
+      <w:pPr>
+        <w:ind w:left="720" w:hanging="360"/>
+      </w:pPr>
+    </w:lvl>
+    <w:lvl w:ilvl="1" w:tplc="A59E2766">
+      <w:start w:val="1"/>
+      <w:numFmt w:val="lowerLetter"/>
+      <w:lvlText w:val="%2."/>
+      <w:lvlJc w:val="left"/>
+      <w:pPr>
+        <w:ind w:left="1440" w:hanging="360"/>
+      </w:pPr>
+    </w:lvl>
+    <w:lvl w:ilvl="2" w:tplc="D4EAA09E">
+      <w:start w:val="1"/>
+      <w:numFmt w:val="lowerRoman"/>
+      <w:lvlText w:val="%3."/>
+      <w:lvlJc w:val="right"/>
+      <w:pPr>
+        <w:ind w:left="2160" w:hanging="180"/>
+      </w:pPr>
+    </w:lvl>
+    <w:lvl w:ilvl="3" w:tplc="4BC2BEB4">
+      <w:start w:val="1"/>
+      <w:numFmt w:val="decimal"/>
+      <w:lvlText w:val="%4."/>
+      <w:lvlJc w:val="left"/>
+      <w:pPr>
+        <w:ind w:left="2880" w:hanging="360"/>
+      </w:pPr>
+    </w:lvl>
+    <w:lvl w:ilvl="4" w:tplc="8384CD6A">
+      <w:start w:val="1"/>
+      <w:numFmt w:val="lowerLetter"/>
+      <w:lvlText w:val="%5."/>
+      <w:lvlJc w:val="left"/>
+      <w:pPr>
+        <w:ind w:left="3600" w:hanging="360"/>
+      </w:pPr>
+    </w:lvl>
+    <w:lvl w:ilvl="5" w:tplc="DADA5730">
+      <w:start w:val="1"/>
+      <w:numFmt w:val="lowerRoman"/>
+      <w:lvlText w:val="%6."/>
+      <w:lvlJc w:val="right"/>
+      <w:pPr>
+        <w:ind w:left="4320" w:hanging="180"/>
+      </w:pPr>
+    </w:lvl>
+    <w:lvl w:ilvl="6" w:tplc="3C6C50EC">
+      <w:start w:val="1"/>
+      <w:numFmt w:val="decimal"/>
+      <w:lvlText w:val="%7."/>
+      <w:lvlJc w:val="left"/>
+      <w:pPr>
+        <w:ind w:left="5040" w:hanging="360"/>
+      </w:pPr>
+    </w:lvl>
+    <w:lvl w:ilvl="7" w:tplc="CA6AFACA">
+      <w:start w:val="1"/>
+      <w:numFmt w:val="lowerLetter"/>
+      <w:lvlText w:val="%8."/>
+      <w:lvlJc w:val="left"/>
+      <w:pPr>
+        <w:ind w:left="5760" w:hanging="360"/>
+      </w:pPr>
+    </w:lvl>
+    <w:lvl w:ilvl="8" w:tplc="9B4E9BA0">
+      <w:start w:val="1"/>
+      <w:numFmt w:val="lowerRoman"/>
+      <w:lvlText w:val="%9."/>
+      <w:lvlJc w:val="right"/>
+      <w:pPr>
+        <w:ind w:left="6480" w:hanging="180"/>
+      </w:pPr>
+    </w:lvl>
+  </w:abstractNum>
+  <w:abstractNum w:abstractNumId="8" w15:restartNumberingAfterBreak="0">
     <w:nsid w:val="41866B95"/>
     <w:multiLevelType w:val="multilevel"/>
     <w:tmpl w:val="CD326D3E"/>
@@ -5566,7 +6930,7 @@
       </w:pPr>
     </w:lvl>
   </w:abstractNum>
-  <w:abstractNum w:abstractNumId="7" w15:restartNumberingAfterBreak="0">
+  <w:abstractNum w:abstractNumId="9" w15:restartNumberingAfterBreak="0">
     <w:nsid w:val="54D52A40"/>
     <w:multiLevelType w:val="hybridMultilevel"/>
     <w:tmpl w:val="287ECD58"/>
@@ -5680,7 +7044,120 @@
       </w:rPr>
     </w:lvl>
   </w:abstractNum>
-  <w:abstractNum w:abstractNumId="8" w15:restartNumberingAfterBreak="0">
+  <w:abstractNum w:abstractNumId="10" w15:restartNumberingAfterBreak="0">
+    <w:nsid w:val="559D3F4C"/>
+    <w:multiLevelType w:val="hybridMultilevel"/>
+    <w:tmpl w:val="18E687DC"/>
+    <w:lvl w:ilvl="0" w:tplc="08090001">
+      <w:start w:val="1"/>
+      <w:numFmt w:val="bullet"/>
+      <w:lvlText w:val=""/>
+      <w:lvlJc w:val="left"/>
+      <w:pPr>
+        <w:ind w:left="720" w:hanging="360"/>
+      </w:pPr>
+      <w:rPr>
+        <w:rFonts w:ascii="Symbol" w:hAnsi="Symbol" w:hint="default"/>
+      </w:rPr>
+    </w:lvl>
+    <w:lvl w:ilvl="1" w:tplc="08090003" w:tentative="1">
+      <w:start w:val="1"/>
+      <w:numFmt w:val="bullet"/>
+      <w:lvlText w:val="o"/>
+      <w:lvlJc w:val="left"/>
+      <w:pPr>
+        <w:ind w:left="1440" w:hanging="360"/>
+      </w:pPr>
+      <w:rPr>
+        <w:rFonts w:ascii="Courier New" w:hAnsi="Courier New" w:cs="Courier New" w:hint="default"/>
+      </w:rPr>
+    </w:lvl>
+    <w:lvl w:ilvl="2" w:tplc="08090005" w:tentative="1">
+      <w:start w:val="1"/>
+      <w:numFmt w:val="bullet"/>
+      <w:lvlText w:val=""/>
+      <w:lvlJc w:val="left"/>
+      <w:pPr>
+        <w:ind w:left="2160" w:hanging="360"/>
+      </w:pPr>
+      <w:rPr>
+        <w:rFonts w:ascii="Wingdings" w:hAnsi="Wingdings" w:hint="default"/>
+      </w:rPr>
+    </w:lvl>
+    <w:lvl w:ilvl="3" w:tplc="08090001" w:tentative="1">
+      <w:start w:val="1"/>
+      <w:numFmt w:val="bullet"/>
+      <w:lvlText w:val=""/>
+      <w:lvlJc w:val="left"/>
+      <w:pPr>
+        <w:ind w:left="2880" w:hanging="360"/>
+      </w:pPr>
+      <w:rPr>
+        <w:rFonts w:ascii="Symbol" w:hAnsi="Symbol" w:hint="default"/>
+      </w:rPr>
+    </w:lvl>
+    <w:lvl w:ilvl="4" w:tplc="08090003" w:tentative="1">
+      <w:start w:val="1"/>
+      <w:numFmt w:val="bullet"/>
+      <w:lvlText w:val="o"/>
+      <w:lvlJc w:val="left"/>
+      <w:pPr>
+        <w:ind w:left="3600" w:hanging="360"/>
+      </w:pPr>
+      <w:rPr>
+        <w:rFonts w:ascii="Courier New" w:hAnsi="Courier New" w:cs="Courier New" w:hint="default"/>
+      </w:rPr>
+    </w:lvl>
+    <w:lvl w:ilvl="5" w:tplc="08090005" w:tentative="1">
+      <w:start w:val="1"/>
+      <w:numFmt w:val="bullet"/>
+      <w:lvlText w:val=""/>
+      <w:lvlJc w:val="left"/>
+      <w:pPr>
+        <w:ind w:left="4320" w:hanging="360"/>
+      </w:pPr>
+      <w:rPr>
+        <w:rFonts w:ascii="Wingdings" w:hAnsi="Wingdings" w:hint="default"/>
+      </w:rPr>
+    </w:lvl>
+    <w:lvl w:ilvl="6" w:tplc="08090001" w:tentative="1">
+      <w:start w:val="1"/>
+      <w:numFmt w:val="bullet"/>
+      <w:lvlText w:val=""/>
+      <w:lvlJc w:val="left"/>
+      <w:pPr>
+        <w:ind w:left="5040" w:hanging="360"/>
+      </w:pPr>
+      <w:rPr>
+        <w:rFonts w:ascii="Symbol" w:hAnsi="Symbol" w:hint="default"/>
+      </w:rPr>
+    </w:lvl>
+    <w:lvl w:ilvl="7" w:tplc="08090003" w:tentative="1">
+      <w:start w:val="1"/>
+      <w:numFmt w:val="bullet"/>
+      <w:lvlText w:val="o"/>
+      <w:lvlJc w:val="left"/>
+      <w:pPr>
+        <w:ind w:left="5760" w:hanging="360"/>
+      </w:pPr>
+      <w:rPr>
+        <w:rFonts w:ascii="Courier New" w:hAnsi="Courier New" w:cs="Courier New" w:hint="default"/>
+      </w:rPr>
+    </w:lvl>
+    <w:lvl w:ilvl="8" w:tplc="08090005" w:tentative="1">
+      <w:start w:val="1"/>
+      <w:numFmt w:val="bullet"/>
+      <w:lvlText w:val=""/>
+      <w:lvlJc w:val="left"/>
+      <w:pPr>
+        <w:ind w:left="6480" w:hanging="360"/>
+      </w:pPr>
+      <w:rPr>
+        <w:rFonts w:ascii="Wingdings" w:hAnsi="Wingdings" w:hint="default"/>
+      </w:rPr>
+    </w:lvl>
+  </w:abstractNum>
+  <w:abstractNum w:abstractNumId="11" w15:restartNumberingAfterBreak="0">
     <w:nsid w:val="59A2549A"/>
     <w:multiLevelType w:val="hybridMultilevel"/>
     <w:tmpl w:val="EDFC9850"/>
@@ -5766,20 +7243,106 @@
       </w:pPr>
     </w:lvl>
   </w:abstractNum>
-  <w:abstractNum w:abstractNumId="9" w15:restartNumberingAfterBreak="0">
+  <w:abstractNum w:abstractNumId="12" w15:restartNumberingAfterBreak="0">
     <w:nsid w:val="5F4D5AE7"/>
     <w:multiLevelType w:val="multilevel"/>
     <w:tmpl w:val="CD326D3E"/>
     <w:numStyleLink w:val="Heading"/>
   </w:abstractNum>
+  <w:abstractNum w:abstractNumId="13" w15:restartNumberingAfterBreak="0">
+    <w:nsid w:val="6FA01687"/>
+    <w:multiLevelType w:val="hybridMultilevel"/>
+    <w:tmpl w:val="06AA13B6"/>
+    <w:lvl w:ilvl="0" w:tplc="72C423EE">
+      <w:start w:val="1"/>
+      <w:numFmt w:val="decimal"/>
+      <w:lvlText w:val="%1."/>
+      <w:lvlJc w:val="left"/>
+      <w:pPr>
+        <w:ind w:left="720" w:hanging="360"/>
+      </w:pPr>
+    </w:lvl>
+    <w:lvl w:ilvl="1" w:tplc="A59E2766">
+      <w:start w:val="1"/>
+      <w:numFmt w:val="lowerLetter"/>
+      <w:lvlText w:val="%2."/>
+      <w:lvlJc w:val="left"/>
+      <w:pPr>
+        <w:ind w:left="1440" w:hanging="360"/>
+      </w:pPr>
+    </w:lvl>
+    <w:lvl w:ilvl="2" w:tplc="D4EAA09E">
+      <w:start w:val="1"/>
+      <w:numFmt w:val="lowerRoman"/>
+      <w:lvlText w:val="%3."/>
+      <w:lvlJc w:val="right"/>
+      <w:pPr>
+        <w:ind w:left="2160" w:hanging="180"/>
+      </w:pPr>
+    </w:lvl>
+    <w:lvl w:ilvl="3" w:tplc="4BC2BEB4">
+      <w:start w:val="1"/>
+      <w:numFmt w:val="decimal"/>
+      <w:lvlText w:val="%4."/>
+      <w:lvlJc w:val="left"/>
+      <w:pPr>
+        <w:ind w:left="2880" w:hanging="360"/>
+      </w:pPr>
+    </w:lvl>
+    <w:lvl w:ilvl="4" w:tplc="8384CD6A">
+      <w:start w:val="1"/>
+      <w:numFmt w:val="lowerLetter"/>
+      <w:lvlText w:val="%5."/>
+      <w:lvlJc w:val="left"/>
+      <w:pPr>
+        <w:ind w:left="3600" w:hanging="360"/>
+      </w:pPr>
+    </w:lvl>
+    <w:lvl w:ilvl="5" w:tplc="DADA5730">
+      <w:start w:val="1"/>
+      <w:numFmt w:val="lowerRoman"/>
+      <w:lvlText w:val="%6."/>
+      <w:lvlJc w:val="right"/>
+      <w:pPr>
+        <w:ind w:left="4320" w:hanging="180"/>
+      </w:pPr>
+    </w:lvl>
+    <w:lvl w:ilvl="6" w:tplc="3C6C50EC">
+      <w:start w:val="1"/>
+      <w:numFmt w:val="decimal"/>
+      <w:lvlText w:val="%7."/>
+      <w:lvlJc w:val="left"/>
+      <w:pPr>
+        <w:ind w:left="5040" w:hanging="360"/>
+      </w:pPr>
+    </w:lvl>
+    <w:lvl w:ilvl="7" w:tplc="CA6AFACA">
+      <w:start w:val="1"/>
+      <w:numFmt w:val="lowerLetter"/>
+      <w:lvlText w:val="%8."/>
+      <w:lvlJc w:val="left"/>
+      <w:pPr>
+        <w:ind w:left="5760" w:hanging="360"/>
+      </w:pPr>
+    </w:lvl>
+    <w:lvl w:ilvl="8" w:tplc="9B4E9BA0">
+      <w:start w:val="1"/>
+      <w:numFmt w:val="lowerRoman"/>
+      <w:lvlText w:val="%9."/>
+      <w:lvlJc w:val="right"/>
+      <w:pPr>
+        <w:ind w:left="6480" w:hanging="180"/>
+      </w:pPr>
+    </w:lvl>
+  </w:abstractNum>
   <w:num w:numId="1">
     <w:abstractNumId w:val="0"/>
   </w:num>
   <w:num w:numId="2">
-    <w:abstractNumId w:val="8"/>
+    <w:abstractNumId w:val="11"/>
   </w:num>
   <w:num w:numId="3">
-    <w:abstractNumId w:val="8"/>
+    <w:abstractNumId w:val="11"/>
   </w:num>
   <w:num w:numId="4">
     <w:abstractNumId w:val="4"/>
@@ -5788,10 +7351,10 @@
     <w:abstractNumId w:val="3"/>
   </w:num>
   <w:num w:numId="6">
-    <w:abstractNumId w:val="5"/>
+    <w:abstractNumId w:val="6"/>
   </w:num>
   <w:num w:numId="7">
-    <w:abstractNumId w:val="6"/>
+    <w:abstractNumId w:val="8"/>
   </w:num>
   <w:num w:numId="8">
     <w:abstractNumId w:val="2"/>
@@ -5800,10 +7363,22 @@
     <w:abstractNumId w:val="1"/>
   </w:num>
   <w:num w:numId="10">
+    <w:abstractNumId w:val="12"/>
+  </w:num>
+  <w:num w:numId="11">
     <w:abstractNumId w:val="9"/>
   </w:num>
-  <w:num w:numId="11">
+  <w:num w:numId="12">
+    <w:abstractNumId w:val="10"/>
+  </w:num>
+  <w:num w:numId="13">
     <w:abstractNumId w:val="7"/>
+  </w:num>
+  <w:num w:numId="14">
+    <w:abstractNumId w:val="5"/>
+  </w:num>
+  <w:num w:numId="15">
+    <w:abstractNumId w:val="13"/>
   </w:num>
 </w:numbering>
 </file>

</xml_diff>